<commit_message>
research review done and heuristics run
</commit_message>
<xml_diff>
--- a/report.docx
+++ b/report.docx
@@ -1,10 +1,580 @@
 
 <file path=word/document.xml><?xml version="1.0" encoding="utf-8"?>
-<w:document xmlns:wpc="http://schemas.microsoft.com/office/word/2010/wordprocessingCanvas" xmlns:mo="http://schemas.microsoft.com/office/mac/office/2008/main" xmlns:mc="http://schemas.openxmlformats.org/markup-compatibility/2006" xmlns:mv="urn:schemas-microsoft-com:mac:vml" xmlns:o="urn:schemas-microsoft-com:office:office" xmlns:r="http://schemas.openxmlformats.org/officeDocument/2006/relationships" xmlns:m="http://schemas.openxmlformats.org/officeDocument/2006/math" xmlns:v="urn:schemas-microsoft-com:vml" xmlns:wp14="http://schemas.microsoft.com/office/word/2010/wordprocessingDrawing" xmlns:wp="http://schemas.openxmlformats.org/drawingml/2006/wordprocessingDrawing" xmlns:w10="urn:schemas-microsoft-com:office:word" xmlns:w="http://schemas.openxmlformats.org/wordprocessingml/2006/main" xmlns:w14="http://schemas.microsoft.com/office/word/2010/wordml" xmlns:w15="http://schemas.microsoft.com/office/word/2012/wordml" xmlns:wpg="http://schemas.microsoft.com/office/word/2010/wordprocessingGroup" xmlns:wpi="http://schemas.microsoft.com/office/word/2010/wordprocessingInk" xmlns:wne="http://schemas.microsoft.com/office/word/2006/wordml" xmlns:wps="http://schemas.microsoft.com/office/word/2010/wordprocessingShape" mc:Ignorable="w14 w15 wp14">
+<w:document xmlns:wpc="http://schemas.microsoft.com/office/word/2010/wordprocessingCanvas" xmlns:cx="http://schemas.microsoft.com/office/drawing/2014/chartex" xmlns:cx1="http://schemas.microsoft.com/office/drawing/2015/9/8/chartex" xmlns:cx2="http://schemas.microsoft.com/office/drawing/2015/10/21/chartex" xmlns:cx3="http://schemas.microsoft.com/office/drawing/2016/5/9/chartex" xmlns:cx4="http://schemas.microsoft.com/office/drawing/2016/5/10/chartex" xmlns:cx5="http://schemas.microsoft.com/office/drawing/2016/5/11/chartex" xmlns:mc="http://schemas.openxmlformats.org/markup-compatibility/2006" xmlns:o="urn:schemas-microsoft-com:office:office" xmlns:r="http://schemas.openxmlformats.org/officeDocument/2006/relationships" xmlns:m="http://schemas.openxmlformats.org/officeDocument/2006/math" xmlns:v="urn:schemas-microsoft-com:vml" xmlns:wp14="http://schemas.microsoft.com/office/word/2010/wordprocessingDrawing" xmlns:wp="http://schemas.openxmlformats.org/drawingml/2006/wordprocessingDrawing" xmlns:w10="urn:schemas-microsoft-com:office:word" xmlns:w="http://schemas.openxmlformats.org/wordprocessingml/2006/main" xmlns:w14="http://schemas.microsoft.com/office/word/2010/wordml" xmlns:w15="http://schemas.microsoft.com/office/word/2012/wordml" xmlns:w16se="http://schemas.microsoft.com/office/word/2015/wordml/symex" xmlns:wpg="http://schemas.microsoft.com/office/word/2010/wordprocessingGroup" xmlns:wpi="http://schemas.microsoft.com/office/word/2010/wordprocessingInk" xmlns:wne="http://schemas.microsoft.com/office/word/2006/wordml" xmlns:wps="http://schemas.microsoft.com/office/word/2010/wordprocessingShape" mc:Ignorable="w14 w15 w16se wp14">
   <w:body>
     <w:p>
+      <w:pPr>
+        <w:pStyle w:val="Title"/>
+        <w:rPr>
+          <w:sz w:val="48"/>
+        </w:rPr>
+      </w:pPr>
+      <w:r>
+        <w:rPr>
+          <w:sz w:val="48"/>
+        </w:rPr>
+        <w:t>Research Review: AI Planning and Search</w:t>
+      </w:r>
+    </w:p>
+    <w:p>
+      <w:pPr>
+        <w:pStyle w:val="Subtitle"/>
+      </w:pPr>
+      <w:r>
+        <w:t>Christopher Brian Currin</w:t>
+      </w:r>
+    </w:p>
+    <w:p>
+      <w:pPr>
+        <w:pStyle w:val="Heading1"/>
+      </w:pPr>
+      <w:r>
+        <w:t xml:space="preserve">The </w:t>
+      </w:r>
+      <w:r>
+        <w:t>Planning</w:t>
+      </w:r>
+      <w:r>
+        <w:t xml:space="preserve"> Domain Description Language</w:t>
+      </w:r>
+      <w:r>
+        <w:t xml:space="preserve"> (</w:t>
+      </w:r>
+      <w:r>
+        <w:t>PDDL</w:t>
+      </w:r>
+      <w:r>
+        <w:t>)</w:t>
+      </w:r>
+    </w:p>
+    <w:p>
+      <w:r>
+        <w:t xml:space="preserve"> </w:t>
+      </w:r>
+      <w:r>
+        <w:t xml:space="preserve">PDDL </w:t>
+      </w:r>
+      <w:r>
+        <w:t>(</w:t>
+      </w:r>
+      <w:r>
+        <w:t xml:space="preserve">McDermott </w:t>
+      </w:r>
+      <w:r>
+        <w:t>et al., 1998)</w:t>
+      </w:r>
+      <w:r>
+        <w:t xml:space="preserve"> was a language syntax to </w:t>
+      </w:r>
+      <w:r>
+        <w:rPr>
+          <w:noProof/>
+        </w:rPr>
+        <w:t>standardis</w:t>
+      </w:r>
+      <w:r>
+        <w:rPr>
+          <w:noProof/>
+        </w:rPr>
+        <w:t>e</w:t>
+      </w:r>
+      <w:r>
+        <w:t xml:space="preserve"> planning problems. It was an important development in AI planning due to its </w:t>
+      </w:r>
+      <w:r>
+        <w:rPr>
+          <w:noProof/>
+        </w:rPr>
+        <w:t>formali</w:t>
+      </w:r>
+      <w:r>
+        <w:rPr>
+          <w:noProof/>
+        </w:rPr>
+        <w:t>s</w:t>
+      </w:r>
+      <w:r>
+        <w:rPr>
+          <w:noProof/>
+        </w:rPr>
+        <w:t>ation</w:t>
+      </w:r>
+      <w:r>
+        <w:t xml:space="preserve"> of </w:t>
+      </w:r>
+      <w:r>
+        <w:rPr>
+          <w:noProof/>
+        </w:rPr>
+        <w:t>standardi</w:t>
+      </w:r>
+      <w:r>
+        <w:rPr>
+          <w:noProof/>
+        </w:rPr>
+        <w:t>s</w:t>
+      </w:r>
+      <w:r>
+        <w:rPr>
+          <w:noProof/>
+        </w:rPr>
+        <w:t>ation</w:t>
+      </w:r>
+      <w:r>
+        <w:t xml:space="preserve"> for planning languages, which has iteratively improved how a planning problem can be represented </w:t>
+      </w:r>
+      <w:r>
+        <w:rPr>
+          <w:noProof/>
+        </w:rPr>
+        <w:t>in</w:t>
+      </w:r>
+      <w:r>
+        <w:t xml:space="preserve"> a </w:t>
+      </w:r>
+      <w:r>
+        <w:rPr>
+          <w:noProof/>
+        </w:rPr>
+        <w:t>computer</w:t>
+      </w:r>
+      <w:r>
+        <w:t xml:space="preserve"> and therefore more easily </w:t>
+      </w:r>
+      <w:r>
+        <w:t>tested with multiple algorithms</w:t>
+      </w:r>
+      <w:r>
+        <w:t xml:space="preserve">. The extensions and further development of the language is an important ongoing effort to </w:t>
+      </w:r>
+      <w:r>
+        <w:rPr>
+          <w:noProof/>
+        </w:rPr>
+        <w:t>standardi</w:t>
+      </w:r>
+      <w:r>
+        <w:rPr>
+          <w:noProof/>
+        </w:rPr>
+        <w:t>s</w:t>
+      </w:r>
+      <w:r>
+        <w:rPr>
+          <w:noProof/>
+        </w:rPr>
+        <w:t>e</w:t>
+      </w:r>
+      <w:r>
+        <w:t xml:space="preserve"> new or updated planning methods (</w:t>
+      </w:r>
+      <w:proofErr w:type="spellStart"/>
+      <w:r>
+        <w:t>Gerevini</w:t>
+      </w:r>
+      <w:proofErr w:type="spellEnd"/>
+      <w:r>
+        <w:t xml:space="preserve"> and Long, 2005). Finally, its use in the International Planning Competitions means it is both practically useful and </w:t>
+      </w:r>
+      <w:r>
+        <w:rPr>
+          <w:noProof/>
+        </w:rPr>
+        <w:t>authori</w:t>
+      </w:r>
+      <w:r>
+        <w:rPr>
+          <w:noProof/>
+        </w:rPr>
+        <w:t>ta</w:t>
+      </w:r>
+      <w:r>
+        <w:rPr>
+          <w:noProof/>
+        </w:rPr>
+        <w:t>tive</w:t>
+      </w:r>
+      <w:r>
+        <w:t>.</w:t>
+      </w:r>
+    </w:p>
+    <w:p>
+      <w:pPr>
+        <w:pStyle w:val="Heading1"/>
+      </w:pPr>
+      <w:r>
+        <w:t>Prolog</w:t>
+      </w:r>
+    </w:p>
+    <w:p>
+      <w:r>
+        <w:t xml:space="preserve">A logical programming language by the name of </w:t>
+      </w:r>
+      <w:proofErr w:type="spellStart"/>
+      <w:r>
+        <w:t>Prolog</w:t>
+      </w:r>
+      <w:proofErr w:type="spellEnd"/>
+      <w:r>
+        <w:t xml:space="preserve"> (</w:t>
+      </w:r>
+      <w:proofErr w:type="spellStart"/>
+      <w:r>
+        <w:t>Colmerauer</w:t>
+      </w:r>
+      <w:proofErr w:type="spellEnd"/>
+      <w:r>
+        <w:t xml:space="preserve"> and </w:t>
+      </w:r>
+      <w:proofErr w:type="spellStart"/>
+      <w:r>
+        <w:t>Roussel</w:t>
+      </w:r>
+      <w:proofErr w:type="spellEnd"/>
+      <w:r>
+        <w:t xml:space="preserve">, 1993) was an early influential development for AI in Europe, where researchers often favoured it over Lisp (as preferred in North America). More generally, it is commonly used in natural language processing (which it was designed for) and is still in use today, despite first being designed in 1972 </w:t>
+      </w:r>
+      <w:r>
+        <w:t>(</w:t>
+      </w:r>
+      <w:proofErr w:type="spellStart"/>
+      <w:r>
+        <w:t>Colmerauer</w:t>
+      </w:r>
+      <w:proofErr w:type="spellEnd"/>
+      <w:r>
+        <w:t xml:space="preserve"> and </w:t>
+      </w:r>
+      <w:proofErr w:type="spellStart"/>
+      <w:r>
+        <w:t>Roussel</w:t>
+      </w:r>
+      <w:proofErr w:type="spellEnd"/>
+      <w:r>
+        <w:t>, 1993)</w:t>
+      </w:r>
+      <w:r>
+        <w:t xml:space="preserve">. It is thus an important development for the </w:t>
+      </w:r>
+      <w:r>
+        <w:rPr>
+          <w:noProof/>
+        </w:rPr>
+        <w:t>rigo</w:t>
+      </w:r>
+      <w:r>
+        <w:rPr>
+          <w:noProof/>
+        </w:rPr>
+        <w:t>u</w:t>
+      </w:r>
+      <w:r>
+        <w:rPr>
+          <w:noProof/>
+        </w:rPr>
+        <w:t>r</w:t>
+      </w:r>
+      <w:r>
+        <w:t xml:space="preserve"> and structure it brings as one of the first logic programming languages, and its multiple uses in AI research </w:t>
+      </w:r>
+      <w:r>
+        <w:t>(</w:t>
+      </w:r>
+      <w:proofErr w:type="spellStart"/>
+      <w:r>
+        <w:t>Sti</w:t>
+      </w:r>
+      <w:r>
+        <w:t>ckel</w:t>
+      </w:r>
+      <w:proofErr w:type="spellEnd"/>
+      <w:r>
+        <w:t xml:space="preserve">, </w:t>
+      </w:r>
+      <w:r>
+        <w:t>1988)</w:t>
+      </w:r>
+      <w:r>
+        <w:t xml:space="preserve"> </w:t>
+      </w:r>
+      <w:r>
+        <w:t>and industry including IBM Watson (</w:t>
+      </w:r>
+      <w:proofErr w:type="spellStart"/>
+      <w:r>
+        <w:t>Lally</w:t>
+      </w:r>
+      <w:proofErr w:type="spellEnd"/>
+      <w:r>
+        <w:t xml:space="preserve"> </w:t>
+      </w:r>
+      <w:r>
+        <w:t xml:space="preserve">and </w:t>
+      </w:r>
+      <w:proofErr w:type="spellStart"/>
+      <w:r>
+        <w:t>Fodor</w:t>
+      </w:r>
+      <w:proofErr w:type="spellEnd"/>
+      <w:r>
+        <w:t xml:space="preserve">, </w:t>
+      </w:r>
+      <w:r>
+        <w:t>2011).</w:t>
+      </w:r>
+    </w:p>
+    <w:p>
+      <w:r>
+        <w:t>It’s relation to the above PDDL is most obviously re</w:t>
+      </w:r>
       <w:bookmarkStart w:id="0" w:name="_GoBack"/>
       <w:bookmarkEnd w:id="0"/>
+      <w:r>
+        <w:t xml:space="preserve">presented by the influence of both languages to define, describe and help solve an AI problem. The </w:t>
+      </w:r>
+      <w:r>
+        <w:rPr>
+          <w:noProof/>
+        </w:rPr>
+        <w:t>formali</w:t>
+      </w:r>
+      <w:r>
+        <w:rPr>
+          <w:noProof/>
+        </w:rPr>
+        <w:t>s</w:t>
+      </w:r>
+      <w:r>
+        <w:rPr>
+          <w:noProof/>
+        </w:rPr>
+        <w:t>ation</w:t>
+      </w:r>
+      <w:r>
+        <w:t xml:space="preserve"> of a problem into a computer in an expressive manner is important to solve the problem, and both developments built upon that goal. I would just claim that </w:t>
+      </w:r>
+      <w:proofErr w:type="spellStart"/>
+      <w:r>
+        <w:t>Prolog</w:t>
+      </w:r>
+      <w:proofErr w:type="spellEnd"/>
+      <w:r>
+        <w:t xml:space="preserve"> </w:t>
+      </w:r>
+      <w:r>
+        <w:t>provides</w:t>
+      </w:r>
+      <w:r>
+        <w:t xml:space="preserve"> </w:t>
+      </w:r>
+      <w:r>
+        <w:rPr>
+          <w:noProof/>
+        </w:rPr>
+        <w:t>more</w:t>
+      </w:r>
+      <w:r>
+        <w:t xml:space="preserve"> general purpose with its Turing completeness.</w:t>
+      </w:r>
+    </w:p>
+    <w:p>
+      <w:pPr>
+        <w:pStyle w:val="Heading1"/>
+      </w:pPr>
+      <w:r>
+        <w:t>Heuristics</w:t>
+      </w:r>
+    </w:p>
+    <w:p>
+      <w:r>
+        <w:t xml:space="preserve">An important development for solving problems in general, long before AI or computers. The </w:t>
+      </w:r>
+      <w:r>
+        <w:rPr>
+          <w:noProof/>
+        </w:rPr>
+        <w:t>formali</w:t>
+      </w:r>
+      <w:r>
+        <w:rPr>
+          <w:noProof/>
+        </w:rPr>
+        <w:t>s</w:t>
+      </w:r>
+      <w:r>
+        <w:rPr>
+          <w:noProof/>
+        </w:rPr>
+        <w:t>ation</w:t>
+      </w:r>
+      <w:r>
+        <w:t xml:space="preserve"> of approximations for solving problems – ‘heuristics’ – is an important development in AI due to its </w:t>
+      </w:r>
+      <w:proofErr w:type="spellStart"/>
+      <w:r>
+        <w:t>advocation</w:t>
+      </w:r>
+      <w:proofErr w:type="spellEnd"/>
+      <w:r>
+        <w:t xml:space="preserve"> of practicality over purity: an answer ‘close enough’ is oftentimes better in the real world than the absolute right answer. The study of heuristics does not arise from AI, but psychology (</w:t>
+      </w:r>
+      <w:proofErr w:type="spellStart"/>
+      <w:r>
+        <w:t>Kahneman</w:t>
+      </w:r>
+      <w:proofErr w:type="spellEnd"/>
+      <w:r>
+        <w:t xml:space="preserve">, </w:t>
+      </w:r>
+      <w:proofErr w:type="spellStart"/>
+      <w:r>
+        <w:t>Tversky</w:t>
+      </w:r>
+      <w:proofErr w:type="spellEnd"/>
+      <w:r>
+        <w:t xml:space="preserve">, and </w:t>
+      </w:r>
+      <w:proofErr w:type="spellStart"/>
+      <w:r>
+        <w:t>Slovic</w:t>
+      </w:r>
+      <w:proofErr w:type="spellEnd"/>
+      <w:r>
+        <w:t>, 1982)</w:t>
+      </w:r>
+      <w:r>
+        <w:t xml:space="preserve">, yet impacts the world of </w:t>
+      </w:r>
+      <w:r>
+        <w:rPr>
+          <w:noProof/>
+        </w:rPr>
+        <w:t>problem</w:t>
+      </w:r>
+      <w:r>
+        <w:rPr>
+          <w:noProof/>
+        </w:rPr>
+        <w:t>-</w:t>
+      </w:r>
+      <w:r>
+        <w:rPr>
+          <w:noProof/>
+        </w:rPr>
+        <w:t>solving</w:t>
+      </w:r>
+      <w:r>
+        <w:t xml:space="preserve">, and </w:t>
+      </w:r>
+      <w:r>
+        <w:rPr>
+          <w:noProof/>
+        </w:rPr>
+        <w:t>problem</w:t>
+      </w:r>
+      <w:r>
+        <w:rPr>
+          <w:noProof/>
+        </w:rPr>
+        <w:t>-</w:t>
+      </w:r>
+      <w:r>
+        <w:rPr>
+          <w:noProof/>
+        </w:rPr>
+        <w:t>solving</w:t>
+      </w:r>
+      <w:r>
+        <w:t xml:space="preserve"> using an AI.  The benefit of relaxing restrictions in a planning problem to form heuristics is often an intuitive and useful method.</w:t>
+      </w:r>
+    </w:p>
+    <w:p>
+      <w:r>
+        <w:t xml:space="preserve">The relationship it shares with </w:t>
+      </w:r>
+      <w:proofErr w:type="spellStart"/>
+      <w:r>
+        <w:t>Prolog</w:t>
+      </w:r>
+      <w:proofErr w:type="spellEnd"/>
+      <w:r>
+        <w:t xml:space="preserve"> is that of course many heuristics can be implemented in </w:t>
+      </w:r>
+      <w:proofErr w:type="spellStart"/>
+      <w:r>
+        <w:t>Prolog</w:t>
+      </w:r>
+      <w:proofErr w:type="spellEnd"/>
+      <w:r>
+        <w:t xml:space="preserve"> to help solve a (planning) problem. </w:t>
+      </w:r>
+      <w:r>
+        <w:t>H</w:t>
+      </w:r>
+      <w:r>
+        <w:t xml:space="preserve">euristics can be informatively tested in a logic-based approached to determine under what domains (and conditions) a heuristic can potentially work best and worst. </w:t>
+      </w:r>
+      <w:r>
+        <w:t>Further, a</w:t>
+      </w:r>
+      <w:r>
+        <w:t xml:space="preserve"> problem specified by PDDL can be reliably passed to a general heuristic function due to </w:t>
+      </w:r>
+      <w:r>
+        <w:rPr>
+          <w:noProof/>
+        </w:rPr>
+        <w:t>standardi</w:t>
+      </w:r>
+      <w:r>
+        <w:rPr>
+          <w:noProof/>
+        </w:rPr>
+        <w:t>s</w:t>
+      </w:r>
+      <w:r>
+        <w:rPr>
+          <w:noProof/>
+        </w:rPr>
+        <w:t>ation</w:t>
+      </w:r>
+      <w:r>
+        <w:t xml:space="preserve"> and abstraction. </w:t>
+      </w:r>
+    </w:p>
+    <w:p>
+      <w:r>
+        <w:t xml:space="preserve">While probably one of the most useful developments in AI is heuristics, the expressiveness of </w:t>
+      </w:r>
+      <w:proofErr w:type="spellStart"/>
+      <w:r>
+        <w:t>Prolog</w:t>
+      </w:r>
+      <w:proofErr w:type="spellEnd"/>
+      <w:r>
+        <w:t xml:space="preserve"> and the </w:t>
+      </w:r>
+      <w:r>
+        <w:rPr>
+          <w:noProof/>
+        </w:rPr>
+        <w:t>standardi</w:t>
+      </w:r>
+      <w:r>
+        <w:rPr>
+          <w:noProof/>
+        </w:rPr>
+        <w:t>s</w:t>
+      </w:r>
+      <w:r>
+        <w:rPr>
+          <w:noProof/>
+        </w:rPr>
+        <w:t>ation</w:t>
+      </w:r>
+      <w:r>
+        <w:t xml:space="preserve"> of a planning problem (using PDDL) are important advancements that rely on each other to further the field.</w:t>
+      </w:r>
     </w:p>
     <w:sectPr>
       <w:pgSz w:w="11900" w:h="16840"/>
@@ -17,19 +587,23 @@
 </file>
 
 <file path=word/styles.xml><?xml version="1.0" encoding="utf-8"?>
-<w:styles xmlns:mc="http://schemas.openxmlformats.org/markup-compatibility/2006" xmlns:r="http://schemas.openxmlformats.org/officeDocument/2006/relationships" xmlns:w="http://schemas.openxmlformats.org/wordprocessingml/2006/main" xmlns:w14="http://schemas.microsoft.com/office/word/2010/wordml" xmlns:w15="http://schemas.microsoft.com/office/word/2012/wordml" mc:Ignorable="w14 w15">
+<w:styles xmlns:mc="http://schemas.openxmlformats.org/markup-compatibility/2006" xmlns:r="http://schemas.openxmlformats.org/officeDocument/2006/relationships" xmlns:w="http://schemas.openxmlformats.org/wordprocessingml/2006/main" xmlns:w14="http://schemas.microsoft.com/office/word/2010/wordml" xmlns:w15="http://schemas.microsoft.com/office/word/2012/wordml" xmlns:w16se="http://schemas.microsoft.com/office/word/2015/wordml/symex" mc:Ignorable="w14 w15 w16se">
   <w:docDefaults>
     <w:rPrDefault>
       <w:rPr>
-        <w:rFonts w:asciiTheme="minorHAnsi" w:eastAsiaTheme="minorHAnsi" w:hAnsiTheme="minorHAnsi" w:cstheme="minorBidi"/>
-        <w:sz w:val="24"/>
-        <w:szCs w:val="24"/>
+        <w:rFonts w:asciiTheme="minorHAnsi" w:eastAsiaTheme="minorEastAsia" w:hAnsiTheme="minorHAnsi" w:cstheme="minorBidi"/>
+        <w:sz w:val="22"/>
+        <w:szCs w:val="22"/>
         <w:lang w:val="en-US" w:eastAsia="en-US" w:bidi="ar-SA"/>
       </w:rPr>
     </w:rPrDefault>
-    <w:pPrDefault/>
+    <w:pPrDefault>
+      <w:pPr>
+        <w:spacing w:after="160" w:line="259" w:lineRule="auto"/>
+      </w:pPr>
+    </w:pPrDefault>
   </w:docDefaults>
-  <w:latentStyles w:defLockedState="0" w:defUIPriority="99" w:defSemiHidden="0" w:defUnhideWhenUsed="0" w:defQFormat="0" w:count="380">
+  <w:latentStyles w:defLockedState="0" w:defUIPriority="99" w:defSemiHidden="0" w:defUnhideWhenUsed="0" w:defQFormat="0" w:count="374">
     <w:lsdException w:name="Normal" w:uiPriority="0" w:qFormat="1"/>
     <w:lsdException w:name="heading 1" w:uiPriority="9" w:qFormat="1"/>
     <w:lsdException w:name="heading 2" w:semiHidden="1" w:uiPriority="9" w:unhideWhenUsed="1" w:qFormat="1"/>
@@ -186,15 +760,6 @@
     <w:lsdException w:name="Balloon Text" w:semiHidden="1" w:unhideWhenUsed="1"/>
     <w:lsdException w:name="Table Grid" w:uiPriority="39"/>
     <w:lsdException w:name="Table Theme" w:semiHidden="1" w:unhideWhenUsed="1"/>
-    <w:lsdException w:name="Note Level 1" w:semiHidden="1" w:unhideWhenUsed="1"/>
-    <w:lsdException w:name="Note Level 2" w:semiHidden="1" w:unhideWhenUsed="1"/>
-    <w:lsdException w:name="Note Level 3" w:semiHidden="1" w:unhideWhenUsed="1"/>
-    <w:lsdException w:name="Note Level 4" w:semiHidden="1" w:unhideWhenUsed="1"/>
-    <w:lsdException w:name="Note Level 5" w:semiHidden="1" w:unhideWhenUsed="1"/>
-    <w:lsdException w:name="Note Level 6" w:semiHidden="1" w:unhideWhenUsed="1"/>
-    <w:lsdException w:name="Note Level 7" w:semiHidden="1" w:unhideWhenUsed="1"/>
-    <w:lsdException w:name="Note Level 8" w:semiHidden="1" w:unhideWhenUsed="1"/>
-    <w:lsdException w:name="Note Level 9" w:semiHidden="1" w:unhideWhenUsed="1"/>
     <w:lsdException w:name="Placeholder Text" w:semiHidden="1"/>
     <w:lsdException w:name="No Spacing" w:uiPriority="1" w:qFormat="1"/>
     <w:lsdException w:name="Light Shading" w:uiPriority="60"/>
@@ -414,6 +979,229 @@
   <w:style w:type="paragraph" w:default="1" w:styleId="Normal">
     <w:name w:val="Normal"/>
     <w:qFormat/>
+    <w:rsid w:val="00161234"/>
+    <w:rPr>
+      <w:lang w:val="en-ZA"/>
+    </w:rPr>
+  </w:style>
+  <w:style w:type="paragraph" w:styleId="Heading1">
+    <w:name w:val="heading 1"/>
+    <w:basedOn w:val="Normal"/>
+    <w:next w:val="Normal"/>
+    <w:link w:val="Heading1Char"/>
+    <w:uiPriority w:val="9"/>
+    <w:qFormat/>
+    <w:rsid w:val="00161234"/>
+    <w:pPr>
+      <w:keepNext/>
+      <w:keepLines/>
+      <w:spacing w:before="400" w:after="40" w:line="240" w:lineRule="auto"/>
+      <w:outlineLvl w:val="0"/>
+    </w:pPr>
+    <w:rPr>
+      <w:rFonts w:asciiTheme="majorHAnsi" w:eastAsiaTheme="majorEastAsia" w:hAnsiTheme="majorHAnsi" w:cstheme="majorBidi"/>
+      <w:caps/>
+      <w:sz w:val="36"/>
+      <w:szCs w:val="36"/>
+    </w:rPr>
+  </w:style>
+  <w:style w:type="paragraph" w:styleId="Heading2">
+    <w:name w:val="heading 2"/>
+    <w:basedOn w:val="Normal"/>
+    <w:next w:val="Normal"/>
+    <w:link w:val="Heading2Char"/>
+    <w:uiPriority w:val="9"/>
+    <w:semiHidden/>
+    <w:unhideWhenUsed/>
+    <w:qFormat/>
+    <w:rsid w:val="00161234"/>
+    <w:pPr>
+      <w:keepNext/>
+      <w:keepLines/>
+      <w:spacing w:before="120" w:after="0" w:line="240" w:lineRule="auto"/>
+      <w:outlineLvl w:val="1"/>
+    </w:pPr>
+    <w:rPr>
+      <w:rFonts w:asciiTheme="majorHAnsi" w:eastAsiaTheme="majorEastAsia" w:hAnsiTheme="majorHAnsi" w:cstheme="majorBidi"/>
+      <w:caps/>
+      <w:sz w:val="28"/>
+      <w:szCs w:val="28"/>
+    </w:rPr>
+  </w:style>
+  <w:style w:type="paragraph" w:styleId="Heading3">
+    <w:name w:val="heading 3"/>
+    <w:basedOn w:val="Normal"/>
+    <w:next w:val="Normal"/>
+    <w:link w:val="Heading3Char"/>
+    <w:uiPriority w:val="9"/>
+    <w:semiHidden/>
+    <w:unhideWhenUsed/>
+    <w:qFormat/>
+    <w:rsid w:val="00161234"/>
+    <w:pPr>
+      <w:keepNext/>
+      <w:keepLines/>
+      <w:spacing w:before="120" w:after="0" w:line="240" w:lineRule="auto"/>
+      <w:outlineLvl w:val="2"/>
+    </w:pPr>
+    <w:rPr>
+      <w:rFonts w:asciiTheme="majorHAnsi" w:eastAsiaTheme="majorEastAsia" w:hAnsiTheme="majorHAnsi" w:cstheme="majorBidi"/>
+      <w:smallCaps/>
+      <w:sz w:val="28"/>
+      <w:szCs w:val="28"/>
+    </w:rPr>
+  </w:style>
+  <w:style w:type="paragraph" w:styleId="Heading4">
+    <w:name w:val="heading 4"/>
+    <w:basedOn w:val="Normal"/>
+    <w:next w:val="Normal"/>
+    <w:link w:val="Heading4Char"/>
+    <w:uiPriority w:val="9"/>
+    <w:semiHidden/>
+    <w:unhideWhenUsed/>
+    <w:qFormat/>
+    <w:rsid w:val="00161234"/>
+    <w:pPr>
+      <w:keepNext/>
+      <w:keepLines/>
+      <w:spacing w:before="120" w:after="0"/>
+      <w:outlineLvl w:val="3"/>
+    </w:pPr>
+    <w:rPr>
+      <w:rFonts w:asciiTheme="majorHAnsi" w:eastAsiaTheme="majorEastAsia" w:hAnsiTheme="majorHAnsi" w:cstheme="majorBidi"/>
+      <w:caps/>
+    </w:rPr>
+  </w:style>
+  <w:style w:type="paragraph" w:styleId="Heading5">
+    <w:name w:val="heading 5"/>
+    <w:basedOn w:val="Normal"/>
+    <w:next w:val="Normal"/>
+    <w:link w:val="Heading5Char"/>
+    <w:uiPriority w:val="9"/>
+    <w:semiHidden/>
+    <w:unhideWhenUsed/>
+    <w:qFormat/>
+    <w:rsid w:val="00161234"/>
+    <w:pPr>
+      <w:keepNext/>
+      <w:keepLines/>
+      <w:spacing w:before="120" w:after="0"/>
+      <w:outlineLvl w:val="4"/>
+    </w:pPr>
+    <w:rPr>
+      <w:rFonts w:asciiTheme="majorHAnsi" w:eastAsiaTheme="majorEastAsia" w:hAnsiTheme="majorHAnsi" w:cstheme="majorBidi"/>
+      <w:i/>
+      <w:iCs/>
+      <w:caps/>
+    </w:rPr>
+  </w:style>
+  <w:style w:type="paragraph" w:styleId="Heading6">
+    <w:name w:val="heading 6"/>
+    <w:basedOn w:val="Normal"/>
+    <w:next w:val="Normal"/>
+    <w:link w:val="Heading6Char"/>
+    <w:uiPriority w:val="9"/>
+    <w:semiHidden/>
+    <w:unhideWhenUsed/>
+    <w:qFormat/>
+    <w:rsid w:val="00161234"/>
+    <w:pPr>
+      <w:keepNext/>
+      <w:keepLines/>
+      <w:spacing w:before="120" w:after="0"/>
+      <w:outlineLvl w:val="5"/>
+    </w:pPr>
+    <w:rPr>
+      <w:rFonts w:asciiTheme="majorHAnsi" w:eastAsiaTheme="majorEastAsia" w:hAnsiTheme="majorHAnsi" w:cstheme="majorBidi"/>
+      <w:b/>
+      <w:bCs/>
+      <w:caps/>
+      <w:color w:val="262626" w:themeColor="text1" w:themeTint="D9"/>
+      <w:sz w:val="20"/>
+      <w:szCs w:val="20"/>
+    </w:rPr>
+  </w:style>
+  <w:style w:type="paragraph" w:styleId="Heading7">
+    <w:name w:val="heading 7"/>
+    <w:basedOn w:val="Normal"/>
+    <w:next w:val="Normal"/>
+    <w:link w:val="Heading7Char"/>
+    <w:uiPriority w:val="9"/>
+    <w:semiHidden/>
+    <w:unhideWhenUsed/>
+    <w:qFormat/>
+    <w:rsid w:val="00161234"/>
+    <w:pPr>
+      <w:keepNext/>
+      <w:keepLines/>
+      <w:spacing w:before="120" w:after="0"/>
+      <w:outlineLvl w:val="6"/>
+    </w:pPr>
+    <w:rPr>
+      <w:rFonts w:asciiTheme="majorHAnsi" w:eastAsiaTheme="majorEastAsia" w:hAnsiTheme="majorHAnsi" w:cstheme="majorBidi"/>
+      <w:b/>
+      <w:bCs/>
+      <w:i/>
+      <w:iCs/>
+      <w:caps/>
+      <w:color w:val="262626" w:themeColor="text1" w:themeTint="D9"/>
+      <w:sz w:val="20"/>
+      <w:szCs w:val="20"/>
+    </w:rPr>
+  </w:style>
+  <w:style w:type="paragraph" w:styleId="Heading8">
+    <w:name w:val="heading 8"/>
+    <w:basedOn w:val="Normal"/>
+    <w:next w:val="Normal"/>
+    <w:link w:val="Heading8Char"/>
+    <w:uiPriority w:val="9"/>
+    <w:semiHidden/>
+    <w:unhideWhenUsed/>
+    <w:qFormat/>
+    <w:rsid w:val="00161234"/>
+    <w:pPr>
+      <w:keepNext/>
+      <w:keepLines/>
+      <w:spacing w:before="120" w:after="0"/>
+      <w:outlineLvl w:val="7"/>
+    </w:pPr>
+    <w:rPr>
+      <w:rFonts w:asciiTheme="majorHAnsi" w:eastAsiaTheme="majorEastAsia" w:hAnsiTheme="majorHAnsi" w:cstheme="majorBidi"/>
+      <w:b/>
+      <w:bCs/>
+      <w:caps/>
+      <w:color w:val="7F7F7F" w:themeColor="text1" w:themeTint="80"/>
+      <w:sz w:val="20"/>
+      <w:szCs w:val="20"/>
+    </w:rPr>
+  </w:style>
+  <w:style w:type="paragraph" w:styleId="Heading9">
+    <w:name w:val="heading 9"/>
+    <w:basedOn w:val="Normal"/>
+    <w:next w:val="Normal"/>
+    <w:link w:val="Heading9Char"/>
+    <w:uiPriority w:val="9"/>
+    <w:semiHidden/>
+    <w:unhideWhenUsed/>
+    <w:qFormat/>
+    <w:rsid w:val="00161234"/>
+    <w:pPr>
+      <w:keepNext/>
+      <w:keepLines/>
+      <w:spacing w:before="120" w:after="0"/>
+      <w:outlineLvl w:val="8"/>
+    </w:pPr>
+    <w:rPr>
+      <w:rFonts w:asciiTheme="majorHAnsi" w:eastAsiaTheme="majorEastAsia" w:hAnsiTheme="majorHAnsi" w:cstheme="majorBidi"/>
+      <w:b/>
+      <w:bCs/>
+      <w:i/>
+      <w:iCs/>
+      <w:caps/>
+      <w:color w:val="7F7F7F" w:themeColor="text1" w:themeTint="80"/>
+      <w:sz w:val="20"/>
+      <w:szCs w:val="20"/>
+    </w:rPr>
   </w:style>
   <w:style w:type="character" w:default="1" w:styleId="DefaultParagraphFont">
     <w:name w:val="Default Paragraph Font"/>
@@ -441,6 +1229,406 @@
     <w:uiPriority w:val="99"/>
     <w:semiHidden/>
     <w:unhideWhenUsed/>
+  </w:style>
+  <w:style w:type="character" w:customStyle="1" w:styleId="Heading1Char">
+    <w:name w:val="Heading 1 Char"/>
+    <w:basedOn w:val="DefaultParagraphFont"/>
+    <w:link w:val="Heading1"/>
+    <w:uiPriority w:val="9"/>
+    <w:rsid w:val="00161234"/>
+    <w:rPr>
+      <w:rFonts w:asciiTheme="majorHAnsi" w:eastAsiaTheme="majorEastAsia" w:hAnsiTheme="majorHAnsi" w:cstheme="majorBidi"/>
+      <w:caps/>
+      <w:sz w:val="36"/>
+      <w:szCs w:val="36"/>
+    </w:rPr>
+  </w:style>
+  <w:style w:type="paragraph" w:styleId="Title">
+    <w:name w:val="Title"/>
+    <w:basedOn w:val="Normal"/>
+    <w:next w:val="Normal"/>
+    <w:link w:val="TitleChar"/>
+    <w:uiPriority w:val="10"/>
+    <w:qFormat/>
+    <w:rsid w:val="00161234"/>
+    <w:pPr>
+      <w:spacing w:after="0" w:line="240" w:lineRule="auto"/>
+      <w:contextualSpacing/>
+    </w:pPr>
+    <w:rPr>
+      <w:rFonts w:asciiTheme="majorHAnsi" w:eastAsiaTheme="majorEastAsia" w:hAnsiTheme="majorHAnsi" w:cstheme="majorBidi"/>
+      <w:caps/>
+      <w:color w:val="404040" w:themeColor="text1" w:themeTint="BF"/>
+      <w:spacing w:val="-10"/>
+      <w:sz w:val="72"/>
+      <w:szCs w:val="72"/>
+    </w:rPr>
+  </w:style>
+  <w:style w:type="character" w:customStyle="1" w:styleId="TitleChar">
+    <w:name w:val="Title Char"/>
+    <w:basedOn w:val="DefaultParagraphFont"/>
+    <w:link w:val="Title"/>
+    <w:uiPriority w:val="10"/>
+    <w:rsid w:val="00161234"/>
+    <w:rPr>
+      <w:rFonts w:asciiTheme="majorHAnsi" w:eastAsiaTheme="majorEastAsia" w:hAnsiTheme="majorHAnsi" w:cstheme="majorBidi"/>
+      <w:caps/>
+      <w:color w:val="404040" w:themeColor="text1" w:themeTint="BF"/>
+      <w:spacing w:val="-10"/>
+      <w:sz w:val="72"/>
+      <w:szCs w:val="72"/>
+    </w:rPr>
+  </w:style>
+  <w:style w:type="paragraph" w:styleId="Subtitle">
+    <w:name w:val="Subtitle"/>
+    <w:basedOn w:val="Normal"/>
+    <w:next w:val="Normal"/>
+    <w:link w:val="SubtitleChar"/>
+    <w:uiPriority w:val="11"/>
+    <w:qFormat/>
+    <w:rsid w:val="00161234"/>
+    <w:pPr>
+      <w:numPr>
+        <w:ilvl w:val="1"/>
+      </w:numPr>
+    </w:pPr>
+    <w:rPr>
+      <w:rFonts w:asciiTheme="majorHAnsi" w:eastAsiaTheme="majorEastAsia" w:hAnsiTheme="majorHAnsi" w:cstheme="majorBidi"/>
+      <w:smallCaps/>
+      <w:color w:val="595959" w:themeColor="text1" w:themeTint="A6"/>
+      <w:sz w:val="28"/>
+      <w:szCs w:val="28"/>
+    </w:rPr>
+  </w:style>
+  <w:style w:type="character" w:customStyle="1" w:styleId="SubtitleChar">
+    <w:name w:val="Subtitle Char"/>
+    <w:basedOn w:val="DefaultParagraphFont"/>
+    <w:link w:val="Subtitle"/>
+    <w:uiPriority w:val="11"/>
+    <w:rsid w:val="00161234"/>
+    <w:rPr>
+      <w:rFonts w:asciiTheme="majorHAnsi" w:eastAsiaTheme="majorEastAsia" w:hAnsiTheme="majorHAnsi" w:cstheme="majorBidi"/>
+      <w:smallCaps/>
+      <w:color w:val="595959" w:themeColor="text1" w:themeTint="A6"/>
+      <w:sz w:val="28"/>
+      <w:szCs w:val="28"/>
+    </w:rPr>
+  </w:style>
+  <w:style w:type="character" w:customStyle="1" w:styleId="Heading2Char">
+    <w:name w:val="Heading 2 Char"/>
+    <w:basedOn w:val="DefaultParagraphFont"/>
+    <w:link w:val="Heading2"/>
+    <w:uiPriority w:val="9"/>
+    <w:semiHidden/>
+    <w:rsid w:val="00161234"/>
+    <w:rPr>
+      <w:rFonts w:asciiTheme="majorHAnsi" w:eastAsiaTheme="majorEastAsia" w:hAnsiTheme="majorHAnsi" w:cstheme="majorBidi"/>
+      <w:caps/>
+      <w:sz w:val="28"/>
+      <w:szCs w:val="28"/>
+    </w:rPr>
+  </w:style>
+  <w:style w:type="character" w:customStyle="1" w:styleId="Heading3Char">
+    <w:name w:val="Heading 3 Char"/>
+    <w:basedOn w:val="DefaultParagraphFont"/>
+    <w:link w:val="Heading3"/>
+    <w:uiPriority w:val="9"/>
+    <w:semiHidden/>
+    <w:rsid w:val="00161234"/>
+    <w:rPr>
+      <w:rFonts w:asciiTheme="majorHAnsi" w:eastAsiaTheme="majorEastAsia" w:hAnsiTheme="majorHAnsi" w:cstheme="majorBidi"/>
+      <w:smallCaps/>
+      <w:sz w:val="28"/>
+      <w:szCs w:val="28"/>
+    </w:rPr>
+  </w:style>
+  <w:style w:type="character" w:customStyle="1" w:styleId="Heading4Char">
+    <w:name w:val="Heading 4 Char"/>
+    <w:basedOn w:val="DefaultParagraphFont"/>
+    <w:link w:val="Heading4"/>
+    <w:uiPriority w:val="9"/>
+    <w:semiHidden/>
+    <w:rsid w:val="00161234"/>
+    <w:rPr>
+      <w:rFonts w:asciiTheme="majorHAnsi" w:eastAsiaTheme="majorEastAsia" w:hAnsiTheme="majorHAnsi" w:cstheme="majorBidi"/>
+      <w:caps/>
+    </w:rPr>
+  </w:style>
+  <w:style w:type="character" w:customStyle="1" w:styleId="Heading5Char">
+    <w:name w:val="Heading 5 Char"/>
+    <w:basedOn w:val="DefaultParagraphFont"/>
+    <w:link w:val="Heading5"/>
+    <w:uiPriority w:val="9"/>
+    <w:semiHidden/>
+    <w:rsid w:val="00161234"/>
+    <w:rPr>
+      <w:rFonts w:asciiTheme="majorHAnsi" w:eastAsiaTheme="majorEastAsia" w:hAnsiTheme="majorHAnsi" w:cstheme="majorBidi"/>
+      <w:i/>
+      <w:iCs/>
+      <w:caps/>
+    </w:rPr>
+  </w:style>
+  <w:style w:type="character" w:customStyle="1" w:styleId="Heading6Char">
+    <w:name w:val="Heading 6 Char"/>
+    <w:basedOn w:val="DefaultParagraphFont"/>
+    <w:link w:val="Heading6"/>
+    <w:uiPriority w:val="9"/>
+    <w:semiHidden/>
+    <w:rsid w:val="00161234"/>
+    <w:rPr>
+      <w:rFonts w:asciiTheme="majorHAnsi" w:eastAsiaTheme="majorEastAsia" w:hAnsiTheme="majorHAnsi" w:cstheme="majorBidi"/>
+      <w:b/>
+      <w:bCs/>
+      <w:caps/>
+      <w:color w:val="262626" w:themeColor="text1" w:themeTint="D9"/>
+      <w:sz w:val="20"/>
+      <w:szCs w:val="20"/>
+    </w:rPr>
+  </w:style>
+  <w:style w:type="character" w:customStyle="1" w:styleId="Heading7Char">
+    <w:name w:val="Heading 7 Char"/>
+    <w:basedOn w:val="DefaultParagraphFont"/>
+    <w:link w:val="Heading7"/>
+    <w:uiPriority w:val="9"/>
+    <w:semiHidden/>
+    <w:rsid w:val="00161234"/>
+    <w:rPr>
+      <w:rFonts w:asciiTheme="majorHAnsi" w:eastAsiaTheme="majorEastAsia" w:hAnsiTheme="majorHAnsi" w:cstheme="majorBidi"/>
+      <w:b/>
+      <w:bCs/>
+      <w:i/>
+      <w:iCs/>
+      <w:caps/>
+      <w:color w:val="262626" w:themeColor="text1" w:themeTint="D9"/>
+      <w:sz w:val="20"/>
+      <w:szCs w:val="20"/>
+    </w:rPr>
+  </w:style>
+  <w:style w:type="character" w:customStyle="1" w:styleId="Heading8Char">
+    <w:name w:val="Heading 8 Char"/>
+    <w:basedOn w:val="DefaultParagraphFont"/>
+    <w:link w:val="Heading8"/>
+    <w:uiPriority w:val="9"/>
+    <w:semiHidden/>
+    <w:rsid w:val="00161234"/>
+    <w:rPr>
+      <w:rFonts w:asciiTheme="majorHAnsi" w:eastAsiaTheme="majorEastAsia" w:hAnsiTheme="majorHAnsi" w:cstheme="majorBidi"/>
+      <w:b/>
+      <w:bCs/>
+      <w:caps/>
+      <w:color w:val="7F7F7F" w:themeColor="text1" w:themeTint="80"/>
+      <w:sz w:val="20"/>
+      <w:szCs w:val="20"/>
+    </w:rPr>
+  </w:style>
+  <w:style w:type="character" w:customStyle="1" w:styleId="Heading9Char">
+    <w:name w:val="Heading 9 Char"/>
+    <w:basedOn w:val="DefaultParagraphFont"/>
+    <w:link w:val="Heading9"/>
+    <w:uiPriority w:val="9"/>
+    <w:semiHidden/>
+    <w:rsid w:val="00161234"/>
+    <w:rPr>
+      <w:rFonts w:asciiTheme="majorHAnsi" w:eastAsiaTheme="majorEastAsia" w:hAnsiTheme="majorHAnsi" w:cstheme="majorBidi"/>
+      <w:b/>
+      <w:bCs/>
+      <w:i/>
+      <w:iCs/>
+      <w:caps/>
+      <w:color w:val="7F7F7F" w:themeColor="text1" w:themeTint="80"/>
+      <w:sz w:val="20"/>
+      <w:szCs w:val="20"/>
+    </w:rPr>
+  </w:style>
+  <w:style w:type="paragraph" w:styleId="Caption">
+    <w:name w:val="caption"/>
+    <w:basedOn w:val="Normal"/>
+    <w:next w:val="Normal"/>
+    <w:uiPriority w:val="35"/>
+    <w:semiHidden/>
+    <w:unhideWhenUsed/>
+    <w:qFormat/>
+    <w:rsid w:val="00161234"/>
+    <w:pPr>
+      <w:spacing w:line="240" w:lineRule="auto"/>
+    </w:pPr>
+    <w:rPr>
+      <w:b/>
+      <w:bCs/>
+      <w:smallCaps/>
+      <w:color w:val="595959" w:themeColor="text1" w:themeTint="A6"/>
+    </w:rPr>
+  </w:style>
+  <w:style w:type="character" w:styleId="Strong">
+    <w:name w:val="Strong"/>
+    <w:basedOn w:val="DefaultParagraphFont"/>
+    <w:uiPriority w:val="22"/>
+    <w:qFormat/>
+    <w:rsid w:val="00161234"/>
+    <w:rPr>
+      <w:b/>
+      <w:bCs/>
+    </w:rPr>
+  </w:style>
+  <w:style w:type="character" w:styleId="Emphasis">
+    <w:name w:val="Emphasis"/>
+    <w:basedOn w:val="DefaultParagraphFont"/>
+    <w:uiPriority w:val="20"/>
+    <w:qFormat/>
+    <w:rsid w:val="00161234"/>
+    <w:rPr>
+      <w:i/>
+      <w:iCs/>
+    </w:rPr>
+  </w:style>
+  <w:style w:type="paragraph" w:styleId="NoSpacing">
+    <w:name w:val="No Spacing"/>
+    <w:uiPriority w:val="1"/>
+    <w:qFormat/>
+    <w:rsid w:val="00161234"/>
+    <w:pPr>
+      <w:spacing w:after="0" w:line="240" w:lineRule="auto"/>
+    </w:pPr>
+  </w:style>
+  <w:style w:type="paragraph" w:styleId="Quote">
+    <w:name w:val="Quote"/>
+    <w:basedOn w:val="Normal"/>
+    <w:next w:val="Normal"/>
+    <w:link w:val="QuoteChar"/>
+    <w:uiPriority w:val="29"/>
+    <w:qFormat/>
+    <w:rsid w:val="00161234"/>
+    <w:pPr>
+      <w:spacing w:before="160" w:line="240" w:lineRule="auto"/>
+      <w:ind w:left="720" w:right="720"/>
+    </w:pPr>
+    <w:rPr>
+      <w:rFonts w:asciiTheme="majorHAnsi" w:eastAsiaTheme="majorEastAsia" w:hAnsiTheme="majorHAnsi" w:cstheme="majorBidi"/>
+      <w:sz w:val="25"/>
+      <w:szCs w:val="25"/>
+    </w:rPr>
+  </w:style>
+  <w:style w:type="character" w:customStyle="1" w:styleId="QuoteChar">
+    <w:name w:val="Quote Char"/>
+    <w:basedOn w:val="DefaultParagraphFont"/>
+    <w:link w:val="Quote"/>
+    <w:uiPriority w:val="29"/>
+    <w:rsid w:val="00161234"/>
+    <w:rPr>
+      <w:rFonts w:asciiTheme="majorHAnsi" w:eastAsiaTheme="majorEastAsia" w:hAnsiTheme="majorHAnsi" w:cstheme="majorBidi"/>
+      <w:sz w:val="25"/>
+      <w:szCs w:val="25"/>
+    </w:rPr>
+  </w:style>
+  <w:style w:type="paragraph" w:styleId="IntenseQuote">
+    <w:name w:val="Intense Quote"/>
+    <w:basedOn w:val="Normal"/>
+    <w:next w:val="Normal"/>
+    <w:link w:val="IntenseQuoteChar"/>
+    <w:uiPriority w:val="30"/>
+    <w:qFormat/>
+    <w:rsid w:val="00161234"/>
+    <w:pPr>
+      <w:spacing w:before="280" w:after="280" w:line="240" w:lineRule="auto"/>
+      <w:ind w:left="1080" w:right="1080"/>
+      <w:jc w:val="center"/>
+    </w:pPr>
+    <w:rPr>
+      <w:color w:val="404040" w:themeColor="text1" w:themeTint="BF"/>
+      <w:sz w:val="32"/>
+      <w:szCs w:val="32"/>
+    </w:rPr>
+  </w:style>
+  <w:style w:type="character" w:customStyle="1" w:styleId="IntenseQuoteChar">
+    <w:name w:val="Intense Quote Char"/>
+    <w:basedOn w:val="DefaultParagraphFont"/>
+    <w:link w:val="IntenseQuote"/>
+    <w:uiPriority w:val="30"/>
+    <w:rsid w:val="00161234"/>
+    <w:rPr>
+      <w:color w:val="404040" w:themeColor="text1" w:themeTint="BF"/>
+      <w:sz w:val="32"/>
+      <w:szCs w:val="32"/>
+    </w:rPr>
+  </w:style>
+  <w:style w:type="character" w:styleId="SubtleEmphasis">
+    <w:name w:val="Subtle Emphasis"/>
+    <w:basedOn w:val="DefaultParagraphFont"/>
+    <w:uiPriority w:val="19"/>
+    <w:qFormat/>
+    <w:rsid w:val="00161234"/>
+    <w:rPr>
+      <w:i/>
+      <w:iCs/>
+      <w:color w:val="595959" w:themeColor="text1" w:themeTint="A6"/>
+    </w:rPr>
+  </w:style>
+  <w:style w:type="character" w:styleId="IntenseEmphasis">
+    <w:name w:val="Intense Emphasis"/>
+    <w:basedOn w:val="DefaultParagraphFont"/>
+    <w:uiPriority w:val="21"/>
+    <w:qFormat/>
+    <w:rsid w:val="00161234"/>
+    <w:rPr>
+      <w:b/>
+      <w:bCs/>
+      <w:i/>
+      <w:iCs/>
+    </w:rPr>
+  </w:style>
+  <w:style w:type="character" w:styleId="SubtleReference">
+    <w:name w:val="Subtle Reference"/>
+    <w:basedOn w:val="DefaultParagraphFont"/>
+    <w:uiPriority w:val="31"/>
+    <w:qFormat/>
+    <w:rsid w:val="00161234"/>
+    <w:rPr>
+      <w:smallCaps/>
+      <w:color w:val="404040" w:themeColor="text1" w:themeTint="BF"/>
+      <w:u w:val="single" w:color="7F7F7F" w:themeColor="text1" w:themeTint="80"/>
+    </w:rPr>
+  </w:style>
+  <w:style w:type="character" w:styleId="IntenseReference">
+    <w:name w:val="Intense Reference"/>
+    <w:basedOn w:val="DefaultParagraphFont"/>
+    <w:uiPriority w:val="32"/>
+    <w:qFormat/>
+    <w:rsid w:val="00161234"/>
+    <w:rPr>
+      <w:b/>
+      <w:bCs/>
+      <w:caps w:val="0"/>
+      <w:smallCaps/>
+      <w:color w:val="auto"/>
+      <w:spacing w:val="3"/>
+      <w:u w:val="single"/>
+    </w:rPr>
+  </w:style>
+  <w:style w:type="character" w:styleId="BookTitle">
+    <w:name w:val="Book Title"/>
+    <w:basedOn w:val="DefaultParagraphFont"/>
+    <w:uiPriority w:val="33"/>
+    <w:qFormat/>
+    <w:rsid w:val="00161234"/>
+    <w:rPr>
+      <w:b/>
+      <w:bCs/>
+      <w:smallCaps/>
+      <w:spacing w:val="7"/>
+    </w:rPr>
+  </w:style>
+  <w:style w:type="paragraph" w:styleId="TOCHeading">
+    <w:name w:val="TOC Heading"/>
+    <w:basedOn w:val="Heading1"/>
+    <w:next w:val="Normal"/>
+    <w:uiPriority w:val="39"/>
+    <w:semiHidden/>
+    <w:unhideWhenUsed/>
+    <w:qFormat/>
+    <w:rsid w:val="00161234"/>
+    <w:pPr>
+      <w:outlineLvl w:val="9"/>
+    </w:pPr>
   </w:style>
 </w:styles>
 </file>

</xml_diff>